<commit_message>
20171030 fixed and reupload
</commit_message>
<xml_diff>
--- a/docs/騰訊把拔_需求構想書_.docx
+++ b/docs/騰訊把拔_需求構想書_.docx
@@ -3,11 +3,6 @@
 <w:document xmlns:wpc="http://schemas.microsoft.com/office/word/2010/wordprocessingCanvas" xmlns:mc="http://schemas.openxmlformats.org/markup-compatibility/2006" xmlns:o="urn:schemas-microsoft-com:office:office" xmlns:r="http://schemas.openxmlformats.org/officeDocument/2006/relationships" xmlns:m="http://schemas.openxmlformats.org/officeDocument/2006/math" xmlns:v="urn:schemas-microsoft-com:vml" xmlns:wp14="http://schemas.microsoft.com/office/word/2010/wordprocessingDrawing" xmlns:wp="http://schemas.openxmlformats.org/drawingml/2006/wordprocessingDrawing" xmlns:w10="urn:schemas-microsoft-com:office:word" xmlns:w="http://schemas.openxmlformats.org/wordprocessingml/2006/main" xmlns:w14="http://schemas.microsoft.com/office/word/2010/wordml" xmlns:wpg="http://schemas.microsoft.com/office/word/2010/wordprocessingGroup" xmlns:wpi="http://schemas.microsoft.com/office/word/2010/wordprocessingInk" xmlns:wne="http://schemas.microsoft.com/office/word/2006/wordml" xmlns:wps="http://schemas.microsoft.com/office/word/2010/wordprocessingShape" mc:Ignorable="w14 wp14">
   <w:body>
     <w:p>
-      <w:pPr>
-        <w:rPr>
-          <w:rFonts w:hint="eastAsia"/>
-        </w:rPr>
-      </w:pPr>
       <w:proofErr w:type="gramStart"/>
       <w:r>
         <w:rPr>
@@ -37,19 +32,8 @@
         <w:t>拔</w:t>
       </w:r>
     </w:p>
-    <w:p>
-      <w:pPr>
-        <w:rPr>
-          <w:rFonts w:hint="eastAsia"/>
-        </w:rPr>
-      </w:pPr>
-    </w:p>
-    <w:p>
-      <w:pPr>
-        <w:rPr>
-          <w:rFonts w:hint="eastAsia"/>
-        </w:rPr>
-      </w:pPr>
+    <w:p/>
+    <w:p>
       <w:r>
         <w:rPr>
           <w:rFonts w:hint="eastAsia"/>
@@ -84,11 +68,6 @@
       </w:r>
     </w:p>
     <w:p>
-      <w:pPr>
-        <w:rPr>
-          <w:rFonts w:hint="eastAsia"/>
-        </w:rPr>
-      </w:pPr>
       <w:r>
         <w:rPr>
           <w:rFonts w:hint="eastAsia"/>
@@ -109,11 +88,6 @@
       </w:r>
     </w:p>
     <w:p>
-      <w:pPr>
-        <w:rPr>
-          <w:rFonts w:hint="eastAsia"/>
-        </w:rPr>
-      </w:pPr>
       <w:r>
         <w:rPr>
           <w:rFonts w:hint="eastAsia"/>
@@ -136,11 +110,6 @@
       <w:proofErr w:type="gramEnd"/>
     </w:p>
     <w:p>
-      <w:pPr>
-        <w:rPr>
-          <w:rFonts w:hint="eastAsia"/>
-        </w:rPr>
-      </w:pPr>
       <w:r>
         <w:rPr>
           <w:rFonts w:hint="eastAsia"/>
@@ -154,36 +123,55 @@
         <w:t>李其准</w:t>
       </w:r>
     </w:p>
-    <w:p>
-      <w:pPr>
-        <w:rPr>
-          <w:rFonts w:hint="eastAsia"/>
-        </w:rPr>
-      </w:pPr>
-    </w:p>
-    <w:p>
-      <w:pPr>
-        <w:rPr>
-          <w:rFonts w:hint="eastAsia"/>
-        </w:rPr>
-      </w:pPr>
+    <w:p/>
+    <w:p>
       <w:r>
         <w:rPr>
           <w:rFonts w:hint="eastAsia"/>
         </w:rPr>
         <w:t>問題：錢</w:t>
       </w:r>
-      <w:r>
-        <w:rPr>
-          <w:rFonts w:hint="eastAsia"/>
-        </w:rPr>
-        <w:t xml:space="preserve"> (</w:t>
-      </w:r>
-      <w:r>
-        <w:rPr>
-          <w:rFonts w:hint="eastAsia"/>
-        </w:rPr>
-        <w:t>帳戶餘額不足、電費難以控制、花錢花太</w:t>
+    </w:p>
+    <w:p>
+      <w:r>
+        <w:rPr>
+          <w:rFonts w:hint="eastAsia"/>
+        </w:rPr>
+        <w:tab/>
+        <w:t xml:space="preserve">  1.</w:t>
+      </w:r>
+      <w:r>
+        <w:rPr>
+          <w:rFonts w:hint="eastAsia"/>
+        </w:rPr>
+        <w:t xml:space="preserve"> </w:t>
+      </w:r>
+      <w:r>
+        <w:rPr>
+          <w:rFonts w:hint="eastAsia"/>
+        </w:rPr>
+        <w:t>生活費不夠多</w:t>
+      </w:r>
+    </w:p>
+    <w:p>
+      <w:r>
+        <w:rPr>
+          <w:rFonts w:hint="eastAsia"/>
+        </w:rPr>
+        <w:tab/>
+        <w:t xml:space="preserve">  2.</w:t>
+      </w:r>
+      <w:r>
+        <w:rPr>
+          <w:rFonts w:hint="eastAsia"/>
+        </w:rPr>
+        <w:t xml:space="preserve"> </w:t>
+      </w:r>
+      <w:r>
+        <w:rPr>
+          <w:rFonts w:hint="eastAsia"/>
+        </w:rPr>
+        <w:t>在沒注意的情形下花費太</w:t>
       </w:r>
       <w:proofErr w:type="gramStart"/>
       <w:r>
@@ -193,40 +181,96 @@
         <w:t>兇</w:t>
       </w:r>
       <w:proofErr w:type="gramEnd"/>
-      <w:r>
-        <w:t>…</w:t>
+    </w:p>
+    <w:p>
+      <w:r>
+        <w:rPr>
+          <w:rFonts w:hint="eastAsia"/>
+        </w:rPr>
+        <w:tab/>
+        <w:t xml:space="preserve">  3.</w:t>
+      </w:r>
+      <w:r>
+        <w:rPr>
+          <w:rFonts w:hint="eastAsia"/>
+        </w:rPr>
+        <w:t xml:space="preserve"> </w:t>
+      </w:r>
+      <w:r>
+        <w:rPr>
+          <w:rFonts w:hint="eastAsia"/>
+        </w:rPr>
+        <w:t>沒</w:t>
       </w:r>
       <w:proofErr w:type="gramStart"/>
       <w:r>
-        <w:t>…</w:t>
+        <w:rPr>
+          <w:rFonts w:hint="eastAsia"/>
+        </w:rPr>
+        <w:t>控制好電</w:t>
       </w:r>
       <w:proofErr w:type="gramEnd"/>
       <w:r>
         <w:rPr>
           <w:rFonts w:hint="eastAsia"/>
         </w:rPr>
-        <w:t>等</w:t>
-      </w:r>
-      <w:r>
-        <w:rPr>
-          <w:rFonts w:hint="eastAsia"/>
-        </w:rPr>
-        <w:t>)</w:t>
-      </w:r>
-    </w:p>
-    <w:p>
-      <w:pPr>
-        <w:rPr>
-          <w:rFonts w:hint="eastAsia"/>
-        </w:rPr>
-      </w:pPr>
-    </w:p>
-    <w:p>
-      <w:pPr>
-        <w:rPr>
-          <w:rFonts w:hint="eastAsia"/>
-        </w:rPr>
-      </w:pPr>
+        <w:t>，導致電費支出增加</w:t>
+      </w:r>
+    </w:p>
+    <w:p>
+      <w:r>
+        <w:rPr>
+          <w:rFonts w:hint="eastAsia"/>
+        </w:rPr>
+        <w:t xml:space="preserve">      4.</w:t>
+      </w:r>
+      <w:r>
+        <w:rPr>
+          <w:rFonts w:hint="eastAsia"/>
+        </w:rPr>
+        <w:t xml:space="preserve"> </w:t>
+      </w:r>
+      <w:r>
+        <w:rPr>
+          <w:rFonts w:hint="eastAsia"/>
+        </w:rPr>
+        <w:t>發票連最基本的</w:t>
+      </w:r>
+      <w:r>
+        <w:rPr>
+          <w:rFonts w:hint="eastAsia"/>
+        </w:rPr>
+        <w:t>200</w:t>
+      </w:r>
+      <w:r>
+        <w:rPr>
+          <w:rFonts w:hint="eastAsia"/>
+        </w:rPr>
+        <w:t>塊都不會中</w:t>
+      </w:r>
+    </w:p>
+    <w:p>
+      <w:r>
+        <w:rPr>
+          <w:rFonts w:hint="eastAsia"/>
+        </w:rPr>
+        <w:t xml:space="preserve">      5.</w:t>
+      </w:r>
+      <w:r>
+        <w:rPr>
+          <w:rFonts w:hint="eastAsia"/>
+        </w:rPr>
+        <w:t xml:space="preserve"> </w:t>
+      </w:r>
+      <w:r>
+        <w:rPr>
+          <w:rFonts w:hint="eastAsia"/>
+        </w:rPr>
+        <w:t>想要省一些生活開銷</w:t>
+      </w:r>
+    </w:p>
+    <w:p/>
+    <w:p>
       <w:r>
         <w:rPr>
           <w:rFonts w:hint="eastAsia"/>
@@ -259,11 +303,6 @@
       </w:r>
     </w:p>
     <w:p>
-      <w:pPr>
-        <w:rPr>
-          <w:rFonts w:hint="eastAsia"/>
-        </w:rPr>
-      </w:pPr>
       <w:r>
         <w:rPr>
           <w:rFonts w:hint="eastAsia"/>
@@ -280,41 +319,10 @@
         <w:rPr>
           <w:rFonts w:hint="eastAsia"/>
         </w:rPr>
-        <w:t>寫</w:t>
-      </w:r>
-      <w:proofErr w:type="gramStart"/>
-      <w:r>
-        <w:rPr>
-          <w:rFonts w:hint="eastAsia"/>
-        </w:rPr>
-        <w:t>一</w:t>
-      </w:r>
-      <w:proofErr w:type="gramEnd"/>
-      <w:r>
-        <w:rPr>
-          <w:rFonts w:hint="eastAsia"/>
-        </w:rPr>
-        <w:t>程式使</w:t>
-      </w:r>
-      <w:r>
-        <w:rPr>
-          <w:rFonts w:hint="eastAsia"/>
-        </w:rPr>
-        <w:t>ATM</w:t>
-      </w:r>
-      <w:r>
-        <w:rPr>
-          <w:rFonts w:hint="eastAsia"/>
-        </w:rPr>
-        <w:t>中毒，自動吐鈔</w:t>
-      </w:r>
-    </w:p>
-    <w:p>
-      <w:pPr>
-        <w:rPr>
-          <w:rFonts w:hint="eastAsia"/>
-        </w:rPr>
-      </w:pPr>
+        <w:t>利用記帳程式紀錄開銷</w:t>
+      </w:r>
+    </w:p>
+    <w:p>
       <w:r>
         <w:rPr>
           <w:rFonts w:hint="eastAsia"/>
@@ -331,7 +339,25 @@
         <w:rPr>
           <w:rFonts w:hint="eastAsia"/>
         </w:rPr>
-        <w:t>利用電腦控制電表，一定期限達到一定電量便斷電</w:t>
+        <w:t>利用電腦</w:t>
+      </w:r>
+      <w:r>
+        <w:rPr>
+          <w:rFonts w:hint="eastAsia"/>
+        </w:rPr>
+        <w:t>紀錄</w:t>
+      </w:r>
+      <w:r>
+        <w:rPr>
+          <w:rFonts w:hint="eastAsia"/>
+        </w:rPr>
+        <w:t>電表，一定期限達到一定電量便</w:t>
+      </w:r>
+      <w:r>
+        <w:rPr>
+          <w:rFonts w:hint="eastAsia"/>
+        </w:rPr>
+        <w:t>提醒</w:t>
       </w:r>
     </w:p>
     <w:p>
@@ -351,42 +377,48 @@
         <w:rPr>
           <w:rFonts w:hint="eastAsia"/>
         </w:rPr>
-        <w:t>利用</w:t>
-      </w:r>
-      <w:r>
-        <w:rPr>
-          <w:rFonts w:hint="eastAsia"/>
-        </w:rPr>
-        <w:t>APP</w:t>
-      </w:r>
-      <w:r>
-        <w:rPr>
-          <w:rFonts w:hint="eastAsia"/>
-        </w:rPr>
-        <w:t>記帳，提醒自己節省開銷</w:t>
-      </w:r>
-    </w:p>
-    <w:p>
-      <w:r>
-        <w:rPr>
-          <w:rFonts w:hint="eastAsia"/>
-        </w:rPr>
-        <w:t xml:space="preserve">          </w:t>
-      </w:r>
-      <w:r>
-        <w:rPr>
-          <w:rFonts w:hint="eastAsia"/>
-        </w:rPr>
-        <w:t>五、</w:t>
-      </w:r>
-      <w:r>
-        <w:rPr>
-          <w:rFonts w:hint="eastAsia"/>
-        </w:rPr>
-        <w:t>每個月領錢領太多時自動鎖</w:t>
+        <w:t>每天燒香拜佛，</w:t>
+      </w:r>
+      <w:r>
+        <w:rPr>
+          <w:rFonts w:hint="eastAsia"/>
+        </w:rPr>
+        <w:t>把買的東西分開結，發票變多，中的機率也提高</w:t>
       </w:r>
       <w:bookmarkStart w:id="0" w:name="_GoBack"/>
       <w:bookmarkEnd w:id="0"/>
+    </w:p>
+    <w:p>
+      <w:r>
+        <w:rPr>
+          <w:rFonts w:hint="eastAsia"/>
+        </w:rPr>
+        <w:t xml:space="preserve">          </w:t>
+      </w:r>
+      <w:r>
+        <w:rPr>
+          <w:rFonts w:hint="eastAsia"/>
+        </w:rPr>
+        <w:t>五、</w:t>
+      </w:r>
+      <w:r>
+        <w:rPr>
+          <w:rFonts w:hint="eastAsia"/>
+        </w:rPr>
+        <w:t>根據</w:t>
+      </w:r>
+      <w:r>
+        <w:rPr>
+          <w:rFonts w:hint="eastAsia"/>
+        </w:rPr>
+        <w:t>GPS</w:t>
+      </w:r>
+      <w:r>
+        <w:rPr>
+          <w:rFonts w:hint="eastAsia"/>
+        </w:rPr>
+        <w:t>的位置顯出附近有特價的商家</w:t>
+      </w:r>
     </w:p>
     <w:sectPr>
       <w:pgSz w:w="11906" w:h="16838"/>

</xml_diff>